<commit_message>
Set TV Status to Error when Failing Connection
</commit_message>
<xml_diff>
--- a/사용메뉴얼.docx
+++ b/사용메뉴얼.docx
@@ -1624,6 +1624,607 @@
           <w:rFonts w:ascii="나눔스퀘어_ac" w:eastAsia="나눔스퀘어_ac" w:hAnsi="나눔스퀘어_ac"/>
         </w:rPr>
         <w:br/>
+      </w:r>
+      <w:r>
+        <w:rPr>
+          <w:rFonts w:ascii="나눔스퀘어_ac" w:eastAsia="나눔스퀘어_ac" w:hAnsi="나눔스퀘어_ac"/>
+          <w:b/>
+          <w:bCs/>
+        </w:rPr>
+        <w:t xml:space="preserve">Ctrl + </w:t>
+      </w:r>
+      <w:r>
+        <w:rPr>
+          <w:rFonts w:ascii="나눔스퀘어_ac" w:eastAsia="나눔스퀘어_ac" w:hAnsi="나눔스퀘어_ac" w:hint="eastAsia"/>
+          <w:b/>
+          <w:bCs/>
+        </w:rPr>
+        <w:t>좌클릭</w:t>
+      </w:r>
+      <w:r>
+        <w:rPr>
+          <w:rFonts w:ascii="나눔스퀘어_ac" w:eastAsia="나눔스퀘어_ac" w:hAnsi="나눔스퀘어_ac" w:hint="eastAsia"/>
+        </w:rPr>
+        <w:t xml:space="preserve"> </w:t>
+      </w:r>
+      <w:r>
+        <w:rPr>
+          <w:rFonts w:ascii="나눔스퀘어_ac" w:eastAsia="나눔스퀘어_ac" w:hAnsi="나눔스퀘어_ac"/>
+        </w:rPr>
+        <w:t xml:space="preserve">: </w:t>
+      </w:r>
+      <w:r>
+        <w:rPr>
+          <w:rFonts w:ascii="나눔스퀘어_ac" w:eastAsia="나눔스퀘어_ac" w:hAnsi="나눔스퀘어_ac" w:hint="eastAsia"/>
+        </w:rPr>
+        <w:t>T</w:t>
+      </w:r>
+      <w:r>
+        <w:rPr>
+          <w:rFonts w:ascii="나눔스퀘어_ac" w:eastAsia="나눔스퀘어_ac" w:hAnsi="나눔스퀘어_ac"/>
+        </w:rPr>
+        <w:t xml:space="preserve">V </w:t>
+      </w:r>
+      <w:r>
+        <w:rPr>
+          <w:rFonts w:ascii="나눔스퀘어_ac" w:eastAsia="나눔스퀘어_ac" w:hAnsi="나눔스퀘어_ac" w:hint="eastAsia"/>
+        </w:rPr>
+        <w:t xml:space="preserve">패널을 </w:t>
+      </w:r>
+      <w:r>
+        <w:rPr>
+          <w:rFonts w:ascii="나눔스퀘어_ac" w:eastAsia="나눔스퀘어_ac" w:hAnsi="나눔스퀘어_ac"/>
+        </w:rPr>
+        <w:t>Ctrl(</w:t>
+      </w:r>
+      <w:r>
+        <w:rPr>
+          <w:rFonts w:ascii="나눔스퀘어_ac" w:eastAsia="나눔스퀘어_ac" w:hAnsi="나눔스퀘어_ac" w:hint="eastAsia"/>
+        </w:rPr>
+        <w:t>컨트롤)</w:t>
+      </w:r>
+      <w:r>
+        <w:rPr>
+          <w:rFonts w:ascii="나눔스퀘어_ac" w:eastAsia="나눔스퀘어_ac" w:hAnsi="나눔스퀘어_ac"/>
+        </w:rPr>
+        <w:t xml:space="preserve"> </w:t>
+      </w:r>
+      <w:r>
+        <w:rPr>
+          <w:rFonts w:ascii="나눔스퀘어_ac" w:eastAsia="나눔스퀘어_ac" w:hAnsi="나눔스퀘어_ac" w:hint="eastAsia"/>
+        </w:rPr>
+        <w:t>키와 마우스 왼쪽 키를 동시에 누르면 아래와 같이 몇 가지의 설정을 더 할 수 있는 창이 나타납니다</w:t>
+      </w:r>
+      <w:r>
+        <w:rPr>
+          <w:rFonts w:ascii="나눔스퀘어_ac" w:eastAsia="나눔스퀘어_ac" w:hAnsi="나눔스퀘어_ac"/>
+        </w:rPr>
+        <w:t>.</w:t>
+      </w:r>
+      <w:r>
+        <w:rPr>
+          <w:rFonts w:ascii="나눔스퀘어_ac" w:eastAsia="나눔스퀘어_ac" w:hAnsi="나눔스퀘어_ac"/>
+        </w:rPr>
+        <w:br/>
+      </w:r>
+      <w:r>
+        <w:rPr>
+          <w:noProof/>
+        </w:rPr>
+        <w:drawing>
+          <wp:inline distT="0" distB="0" distL="0" distR="0" wp14:anchorId="28B0EEDE" wp14:editId="73397B28">
+            <wp:extent cx="4145280" cy="2360136"/>
+            <wp:effectExtent l="0" t="0" r="7620" b="2540"/>
+            <wp:docPr id="8" name="그림 8" descr="텍스트이(가) 표시된 사진&#10;&#10;자동 생성된 설명"/>
+            <wp:cNvGraphicFramePr>
+              <a:graphicFrameLocks xmlns:a="http://schemas.openxmlformats.org/drawingml/2006/main" noChangeAspect="1"/>
+            </wp:cNvGraphicFramePr>
+            <a:graphic xmlns:a="http://schemas.openxmlformats.org/drawingml/2006/main">
+              <a:graphicData uri="http://schemas.openxmlformats.org/drawingml/2006/picture">
+                <pic:pic xmlns:pic="http://schemas.openxmlformats.org/drawingml/2006/picture">
+                  <pic:nvPicPr>
+                    <pic:cNvPr id="8" name="그림 8" descr="텍스트이(가) 표시된 사진&#10;&#10;자동 생성된 설명"/>
+                    <pic:cNvPicPr/>
+                  </pic:nvPicPr>
+                  <pic:blipFill>
+                    <a:blip r:embed="rId8"/>
+                    <a:stretch>
+                      <a:fillRect/>
+                    </a:stretch>
+                  </pic:blipFill>
+                  <pic:spPr>
+                    <a:xfrm>
+                      <a:off x="0" y="0"/>
+                      <a:ext cx="4156033" cy="2366258"/>
+                    </a:xfrm>
+                    <a:prstGeom prst="rect">
+                      <a:avLst/>
+                    </a:prstGeom>
+                  </pic:spPr>
+                </pic:pic>
+              </a:graphicData>
+            </a:graphic>
+          </wp:inline>
+        </w:drawing>
+      </w:r>
+      <w:r>
+        <w:rPr>
+          <w:rFonts w:ascii="나눔스퀘어_ac" w:eastAsia="나눔스퀘어_ac" w:hAnsi="나눔스퀘어_ac"/>
+        </w:rPr>
+        <w:br/>
+      </w:r>
+      <w:r>
+        <w:rPr>
+          <w:rFonts w:ascii="나눔스퀘어_ac" w:eastAsia="나눔스퀘어_ac" w:hAnsi="나눔스퀘어_ac" w:hint="eastAsia"/>
+        </w:rPr>
+        <w:t xml:space="preserve">해당 패널을 통해 </w:t>
+      </w:r>
+      <w:r>
+        <w:rPr>
+          <w:rFonts w:ascii="나눔스퀘어_ac" w:eastAsia="나눔스퀘어_ac" w:hAnsi="나눔스퀘어_ac"/>
+        </w:rPr>
+        <w:t>TV</w:t>
+      </w:r>
+      <w:r>
+        <w:rPr>
+          <w:rFonts w:ascii="나눔스퀘어_ac" w:eastAsia="나눔스퀘어_ac" w:hAnsi="나눔스퀘어_ac" w:hint="eastAsia"/>
+        </w:rPr>
+        <w:t>를 조작할 수 있습니다</w:t>
+      </w:r>
+      <w:r>
+        <w:rPr>
+          <w:rFonts w:ascii="나눔스퀘어_ac" w:eastAsia="나눔스퀘어_ac" w:hAnsi="나눔스퀘어_ac"/>
+        </w:rPr>
+        <w:t>.</w:t>
+      </w:r>
+      <w:r>
+        <w:rPr>
+          <w:rFonts w:ascii="나눔스퀘어_ac" w:eastAsia="나눔스퀘어_ac" w:hAnsi="나눔스퀘어_ac"/>
+        </w:rPr>
+        <w:br/>
+      </w:r>
+      <w:r>
+        <w:rPr>
+          <w:rFonts w:ascii="나눔스퀘어_ac" w:eastAsia="나눔스퀘어_ac" w:hAnsi="나눔스퀘어_ac" w:hint="eastAsia"/>
+        </w:rPr>
+        <w:t>&lt;상단부터</w:t>
+      </w:r>
+      <w:r>
+        <w:rPr>
+          <w:rFonts w:ascii="나눔스퀘어_ac" w:eastAsia="나눔스퀘어_ac" w:hAnsi="나눔스퀘어_ac"/>
+        </w:rPr>
+        <w:t>&gt;</w:t>
+      </w:r>
+      <w:r>
+        <w:rPr>
+          <w:rFonts w:ascii="나눔스퀘어_ac" w:eastAsia="나눔스퀘어_ac" w:hAnsi="나눔스퀘어_ac"/>
+        </w:rPr>
+        <w:br/>
+      </w:r>
+      <w:r>
+        <w:rPr>
+          <w:rFonts w:ascii="나눔스퀘어_ac" w:eastAsia="나눔스퀘어_ac" w:hAnsi="나눔스퀘어_ac" w:hint="eastAsia"/>
+        </w:rPr>
+        <w:t>T</w:t>
+      </w:r>
+      <w:r>
+        <w:rPr>
+          <w:rFonts w:ascii="나눔스퀘어_ac" w:eastAsia="나눔스퀘어_ac" w:hAnsi="나눔스퀘어_ac"/>
+        </w:rPr>
+        <w:t>V</w:t>
+      </w:r>
+      <w:r>
+        <w:rPr>
+          <w:rFonts w:ascii="나눔스퀘어_ac" w:eastAsia="나눔스퀘어_ac" w:hAnsi="나눔스퀘어_ac" w:hint="eastAsia"/>
+        </w:rPr>
+        <w:t xml:space="preserve">의 </w:t>
+      </w:r>
+      <w:r>
+        <w:rPr>
+          <w:rFonts w:ascii="나눔스퀘어_ac" w:eastAsia="나눔스퀘어_ac" w:hAnsi="나눔스퀘어_ac" w:hint="eastAsia"/>
+          <w:b/>
+          <w:bCs/>
+        </w:rPr>
+        <w:t>이름</w:t>
+      </w:r>
+      <w:r>
+        <w:rPr>
+          <w:rFonts w:ascii="나눔스퀘어_ac" w:eastAsia="나눔스퀘어_ac" w:hAnsi="나눔스퀘어_ac"/>
+          <w:b/>
+          <w:bCs/>
+        </w:rPr>
+        <w:br/>
+      </w:r>
+      <w:r>
+        <w:rPr>
+          <w:rFonts w:ascii="나눔스퀘어_ac" w:eastAsia="나눔스퀘어_ac" w:hAnsi="나눔스퀘어_ac"/>
+        </w:rPr>
+        <w:t>TV</w:t>
+      </w:r>
+      <w:r>
+        <w:rPr>
+          <w:rFonts w:ascii="나눔스퀘어_ac" w:eastAsia="나눔스퀘어_ac" w:hAnsi="나눔스퀘어_ac" w:hint="eastAsia"/>
+        </w:rPr>
+        <w:t xml:space="preserve">의 </w:t>
+      </w:r>
+      <w:r>
+        <w:rPr>
+          <w:rFonts w:ascii="나눔스퀘어_ac" w:eastAsia="나눔스퀘어_ac" w:hAnsi="나눔스퀘어_ac"/>
+          <w:b/>
+          <w:bCs/>
+        </w:rPr>
+        <w:t>DeviceID</w:t>
+      </w:r>
+      <w:r>
+        <w:rPr>
+          <w:rFonts w:ascii="나눔스퀘어_ac" w:eastAsia="나눔스퀘어_ac" w:hAnsi="나눔스퀘어_ac"/>
+        </w:rPr>
+        <w:br/>
+      </w:r>
+      <w:r>
+        <w:rPr>
+          <w:rFonts w:ascii="나눔스퀘어_ac" w:eastAsia="나눔스퀘어_ac" w:hAnsi="나눔스퀘어_ac"/>
+        </w:rPr>
+        <w:lastRenderedPageBreak/>
+        <w:t>TV</w:t>
+      </w:r>
+      <w:r>
+        <w:rPr>
+          <w:rFonts w:ascii="나눔스퀘어_ac" w:eastAsia="나눔스퀘어_ac" w:hAnsi="나눔스퀘어_ac" w:hint="eastAsia"/>
+        </w:rPr>
+        <w:t xml:space="preserve">의 </w:t>
+      </w:r>
+      <w:r>
+        <w:rPr>
+          <w:rFonts w:ascii="나눔스퀘어_ac" w:eastAsia="나눔스퀘어_ac" w:hAnsi="나눔스퀘어_ac"/>
+          <w:b/>
+          <w:bCs/>
+        </w:rPr>
+        <w:t>IP</w:t>
+      </w:r>
+      <w:r>
+        <w:rPr>
+          <w:rFonts w:ascii="나눔스퀘어_ac" w:eastAsia="나눔스퀘어_ac" w:hAnsi="나눔스퀘어_ac"/>
+        </w:rPr>
+        <w:br/>
+        <w:t>TV</w:t>
+      </w:r>
+      <w:r>
+        <w:rPr>
+          <w:rFonts w:ascii="나눔스퀘어_ac" w:eastAsia="나눔스퀘어_ac" w:hAnsi="나눔스퀘어_ac" w:hint="eastAsia"/>
+        </w:rPr>
+        <w:t xml:space="preserve">의 </w:t>
+      </w:r>
+      <w:r>
+        <w:rPr>
+          <w:rFonts w:ascii="나눔스퀘어_ac" w:eastAsia="나눔스퀘어_ac" w:hAnsi="나눔스퀘어_ac" w:hint="eastAsia"/>
+          <w:b/>
+          <w:bCs/>
+        </w:rPr>
+        <w:t>설명</w:t>
+      </w:r>
+      <w:r>
+        <w:rPr>
+          <w:rFonts w:ascii="나눔스퀘어_ac" w:eastAsia="나눔스퀘어_ac" w:hAnsi="나눔스퀘어_ac"/>
+        </w:rPr>
+        <w:br/>
+        <w:t>TV</w:t>
+      </w:r>
+      <w:r>
+        <w:rPr>
+          <w:rFonts w:ascii="나눔스퀘어_ac" w:eastAsia="나눔스퀘어_ac" w:hAnsi="나눔스퀘어_ac" w:hint="eastAsia"/>
+        </w:rPr>
+        <w:t xml:space="preserve">의 </w:t>
+      </w:r>
+      <w:r>
+        <w:rPr>
+          <w:rFonts w:ascii="나눔스퀘어_ac" w:eastAsia="나눔스퀘어_ac" w:hAnsi="나눔스퀘어_ac" w:hint="eastAsia"/>
+          <w:b/>
+          <w:bCs/>
+        </w:rPr>
+        <w:t>채널 변경</w:t>
+      </w:r>
+      <w:r>
+        <w:rPr>
+          <w:rFonts w:ascii="나눔스퀘어_ac" w:eastAsia="나눔스퀘어_ac" w:hAnsi="나눔스퀘어_ac"/>
+          <w:b/>
+          <w:bCs/>
+        </w:rPr>
+        <w:br/>
+      </w:r>
+      <w:r>
+        <w:rPr>
+          <w:rFonts w:ascii="나눔스퀘어_ac" w:eastAsia="나눔스퀘어_ac" w:hAnsi="나눔스퀘어_ac"/>
+        </w:rPr>
+        <w:t>TV</w:t>
+      </w:r>
+      <w:r>
+        <w:rPr>
+          <w:rFonts w:ascii="나눔스퀘어_ac" w:eastAsia="나눔스퀘어_ac" w:hAnsi="나눔스퀘어_ac" w:hint="eastAsia"/>
+        </w:rPr>
+        <w:t xml:space="preserve">의 </w:t>
+      </w:r>
+      <w:r>
+        <w:rPr>
+          <w:rFonts w:ascii="나눔스퀘어_ac" w:eastAsia="나눔스퀘어_ac" w:hAnsi="나눔스퀘어_ac" w:hint="eastAsia"/>
+          <w:b/>
+          <w:bCs/>
+        </w:rPr>
+        <w:t>입력 소스 변경</w:t>
+      </w:r>
+      <w:r>
+        <w:rPr>
+          <w:rFonts w:ascii="나눔스퀘어_ac" w:eastAsia="나눔스퀘어_ac" w:hAnsi="나눔스퀘어_ac"/>
+          <w:b/>
+          <w:bCs/>
+        </w:rPr>
+        <w:t xml:space="preserve"> – </w:t>
+      </w:r>
+      <w:r>
+        <w:rPr>
+          <w:rFonts w:ascii="나눔스퀘어_ac" w:eastAsia="나눔스퀘어_ac" w:hAnsi="나눔스퀘어_ac" w:hint="eastAsia"/>
+          <w:b/>
+          <w:bCs/>
+        </w:rPr>
+        <w:t>입력 소스</w:t>
+      </w:r>
+      <w:r>
+        <w:rPr>
+          <w:rFonts w:ascii="나눔스퀘어_ac" w:eastAsia="나눔스퀘어_ac" w:hAnsi="나눔스퀘어_ac"/>
+          <w:b/>
+          <w:bCs/>
+        </w:rPr>
+        <w:t xml:space="preserve"> – </w:t>
+      </w:r>
+      <w:r>
+        <w:rPr>
+          <w:rFonts w:ascii="나눔스퀘어_ac" w:eastAsia="나눔스퀘어_ac" w:hAnsi="나눔스퀘어_ac" w:hint="eastAsia"/>
+          <w:b/>
+          <w:bCs/>
+        </w:rPr>
+        <w:t>입력 소스 이름</w:t>
+      </w:r>
+      <w:r>
+        <w:rPr>
+          <w:rFonts w:ascii="나눔스퀘어_ac" w:eastAsia="나눔스퀘어_ac" w:hAnsi="나눔스퀘어_ac" w:hint="eastAsia"/>
+        </w:rPr>
+        <w:t xml:space="preserve"> </w:t>
+      </w:r>
+      <w:r>
+        <w:rPr>
+          <w:rFonts w:ascii="나눔스퀘어_ac" w:eastAsia="나눔스퀘어_ac" w:hAnsi="나눔스퀘어_ac"/>
+        </w:rPr>
+        <w:t>:</w:t>
+      </w:r>
+      <w:r>
+        <w:rPr>
+          <w:rFonts w:ascii="나눔스퀘어_ac" w:eastAsia="나눔스퀘어_ac" w:hAnsi="나눔스퀘어_ac"/>
+          <w:b/>
+          <w:bCs/>
+        </w:rPr>
+        <w:t xml:space="preserve"> </w:t>
+      </w:r>
+      <w:r>
+        <w:rPr>
+          <w:rFonts w:ascii="나눔스퀘어_ac" w:eastAsia="나눔스퀘어_ac" w:hAnsi="나눔스퀘어_ac" w:hint="eastAsia"/>
+        </w:rPr>
+        <w:t xml:space="preserve">입력 소스란 </w:t>
+      </w:r>
+      <w:r>
+        <w:rPr>
+          <w:rFonts w:ascii="나눔스퀘어_ac" w:eastAsia="나눔스퀘어_ac" w:hAnsi="나눔스퀘어_ac"/>
+        </w:rPr>
+        <w:t xml:space="preserve">HDMI </w:t>
+      </w:r>
+      <w:r>
+        <w:rPr>
+          <w:rFonts w:ascii="나눔스퀘어_ac" w:eastAsia="나눔스퀘어_ac" w:hAnsi="나눔스퀘어_ac" w:hint="eastAsia"/>
+        </w:rPr>
+        <w:t xml:space="preserve">등과 같이 </w:t>
+      </w:r>
+      <w:r>
+        <w:rPr>
+          <w:rFonts w:ascii="나눔스퀘어_ac" w:eastAsia="나눔스퀘어_ac" w:hAnsi="나눔스퀘어_ac"/>
+        </w:rPr>
+        <w:t>TV</w:t>
+      </w:r>
+      <w:r>
+        <w:rPr>
+          <w:rFonts w:ascii="나눔스퀘어_ac" w:eastAsia="나눔스퀘어_ac" w:hAnsi="나눔스퀘어_ac" w:hint="eastAsia"/>
+        </w:rPr>
+        <w:t>에 입력되는 미디어를 뜻하며,</w:t>
+      </w:r>
+      <w:r>
+        <w:rPr>
+          <w:rFonts w:ascii="나눔스퀘어_ac" w:eastAsia="나눔스퀘어_ac" w:hAnsi="나눔스퀘어_ac"/>
+        </w:rPr>
+        <w:t xml:space="preserve"> </w:t>
+      </w:r>
+      <w:r>
+        <w:rPr>
+          <w:rFonts w:ascii="나눔스퀘어_ac" w:eastAsia="나눔스퀘어_ac" w:hAnsi="나눔스퀘어_ac" w:hint="eastAsia"/>
+        </w:rPr>
+        <w:t>사용 가능한 목록은 아래와 같습니다</w:t>
+      </w:r>
+      <w:r>
+        <w:rPr>
+          <w:rFonts w:ascii="나눔스퀘어_ac" w:eastAsia="나눔스퀘어_ac" w:hAnsi="나눔스퀘어_ac"/>
+        </w:rPr>
+        <w:t>.</w:t>
+      </w:r>
+      <w:r>
+        <w:rPr>
+          <w:rFonts w:ascii="나눔스퀘어_ac" w:eastAsia="나눔스퀘어_ac" w:hAnsi="나눔스퀘어_ac"/>
+        </w:rPr>
+        <w:br/>
+      </w:r>
+      <w:r>
+        <w:rPr>
+          <w:rFonts w:ascii="나눔스퀘어_ac" w:eastAsia="나눔스퀘어_ac" w:hAnsi="나눔스퀘어_ac"/>
+          <w:b/>
+          <w:bCs/>
+        </w:rPr>
+        <w:t xml:space="preserve">AM, CD, FM, HDMI, HDMI1, </w:t>
+      </w:r>
+      <w:r>
+        <w:rPr>
+          <w:rFonts w:ascii="나눔스퀘어_ac" w:eastAsia="나눔스퀘어_ac" w:hAnsi="나눔스퀘어_ac"/>
+          <w:b/>
+          <w:bCs/>
+        </w:rPr>
+        <w:t>HDMI</w:t>
+      </w:r>
+      <w:r>
+        <w:rPr>
+          <w:rFonts w:ascii="나눔스퀘어_ac" w:eastAsia="나눔스퀘어_ac" w:hAnsi="나눔스퀘어_ac"/>
+          <w:b/>
+          <w:bCs/>
+        </w:rPr>
+        <w:t xml:space="preserve">2, </w:t>
+      </w:r>
+      <w:r>
+        <w:rPr>
+          <w:rFonts w:ascii="나눔스퀘어_ac" w:eastAsia="나눔스퀘어_ac" w:hAnsi="나눔스퀘어_ac"/>
+          <w:b/>
+          <w:bCs/>
+        </w:rPr>
+        <w:t>HDMI</w:t>
+      </w:r>
+      <w:r>
+        <w:rPr>
+          <w:rFonts w:ascii="나눔스퀘어_ac" w:eastAsia="나눔스퀘어_ac" w:hAnsi="나눔스퀘어_ac"/>
+          <w:b/>
+          <w:bCs/>
+        </w:rPr>
+        <w:t xml:space="preserve">3, </w:t>
+      </w:r>
+      <w:r>
+        <w:rPr>
+          <w:rFonts w:ascii="나눔스퀘어_ac" w:eastAsia="나눔스퀘어_ac" w:hAnsi="나눔스퀘어_ac"/>
+          <w:b/>
+          <w:bCs/>
+        </w:rPr>
+        <w:t>HDMI</w:t>
+      </w:r>
+      <w:r>
+        <w:rPr>
+          <w:rFonts w:ascii="나눔스퀘어_ac" w:eastAsia="나눔스퀘어_ac" w:hAnsi="나눔스퀘어_ac"/>
+          <w:b/>
+          <w:bCs/>
+        </w:rPr>
+        <w:t xml:space="preserve">4, </w:t>
+      </w:r>
+      <w:r>
+        <w:rPr>
+          <w:rFonts w:ascii="나눔스퀘어_ac" w:eastAsia="나눔스퀘어_ac" w:hAnsi="나눔스퀘어_ac"/>
+          <w:b/>
+          <w:bCs/>
+        </w:rPr>
+        <w:t>HDMI</w:t>
+      </w:r>
+      <w:r>
+        <w:rPr>
+          <w:rFonts w:ascii="나눔스퀘어_ac" w:eastAsia="나눔스퀘어_ac" w:hAnsi="나눔스퀘어_ac"/>
+          <w:b/>
+          <w:bCs/>
+        </w:rPr>
+        <w:t xml:space="preserve">5, </w:t>
+      </w:r>
+      <w:r>
+        <w:rPr>
+          <w:rFonts w:ascii="나눔스퀘어_ac" w:eastAsia="나눔스퀘어_ac" w:hAnsi="나눔스퀘어_ac"/>
+          <w:b/>
+          <w:bCs/>
+        </w:rPr>
+        <w:t>HDMI</w:t>
+      </w:r>
+      <w:r>
+        <w:rPr>
+          <w:rFonts w:ascii="나눔스퀘어_ac" w:eastAsia="나눔스퀘어_ac" w:hAnsi="나눔스퀘어_ac"/>
+          <w:b/>
+          <w:bCs/>
+        </w:rPr>
+        <w:t>6, digitalTv</w:t>
+      </w:r>
+      <w:r>
+        <w:rPr>
+          <w:rFonts w:ascii="나눔스퀘어_ac" w:eastAsia="나눔스퀘어_ac" w:hAnsi="나눔스퀘어_ac"/>
+          <w:b/>
+          <w:bCs/>
+        </w:rPr>
+        <w:br/>
+      </w:r>
+      <w:r>
+        <w:rPr>
+          <w:rFonts w:ascii="나눔스퀘어_ac" w:eastAsia="나눔스퀘어_ac" w:hAnsi="나눔스퀘어_ac" w:hint="eastAsia"/>
+        </w:rPr>
+        <w:t>T</w:t>
+      </w:r>
+      <w:r>
+        <w:rPr>
+          <w:rFonts w:ascii="나눔스퀘어_ac" w:eastAsia="나눔스퀘어_ac" w:hAnsi="나눔스퀘어_ac"/>
+        </w:rPr>
+        <w:t xml:space="preserve">V </w:t>
+      </w:r>
+      <w:r>
+        <w:rPr>
+          <w:rFonts w:ascii="나눔스퀘어_ac" w:eastAsia="나눔스퀘어_ac" w:hAnsi="나눔스퀘어_ac" w:hint="eastAsia"/>
+          <w:b/>
+          <w:bCs/>
+        </w:rPr>
+        <w:t xml:space="preserve">음소거 </w:t>
+      </w:r>
+      <w:r>
+        <w:rPr>
+          <w:rFonts w:ascii="나눔스퀘어_ac" w:eastAsia="나눔스퀘어_ac" w:hAnsi="나눔스퀘어_ac"/>
+          <w:b/>
+          <w:bCs/>
+        </w:rPr>
+        <w:t xml:space="preserve">/ </w:t>
+      </w:r>
+      <w:r>
+        <w:rPr>
+          <w:rFonts w:ascii="나눔스퀘어_ac" w:eastAsia="나눔스퀘어_ac" w:hAnsi="나눔스퀘어_ac" w:hint="eastAsia"/>
+          <w:b/>
+          <w:bCs/>
+        </w:rPr>
+        <w:t xml:space="preserve">음소거 해제 </w:t>
+      </w:r>
+      <w:r>
+        <w:rPr>
+          <w:rFonts w:ascii="나눔스퀘어_ac" w:eastAsia="나눔스퀘어_ac" w:hAnsi="나눔스퀘어_ac"/>
+          <w:b/>
+          <w:bCs/>
+        </w:rPr>
+        <w:t xml:space="preserve">– </w:t>
+      </w:r>
+      <w:r>
+        <w:rPr>
+          <w:rFonts w:ascii="나눔스퀘어_ac" w:eastAsia="나눔스퀘어_ac" w:hAnsi="나눔스퀘어_ac" w:hint="eastAsia"/>
+          <w:b/>
+          <w:bCs/>
+        </w:rPr>
+        <w:t>음소거 여부</w:t>
+      </w:r>
+      <w:r>
+        <w:rPr>
+          <w:rFonts w:ascii="나눔스퀘어_ac" w:eastAsia="나눔스퀘어_ac" w:hAnsi="나눔스퀘어_ac"/>
+          <w:b/>
+          <w:bCs/>
+        </w:rPr>
+        <w:br/>
+      </w:r>
+      <w:r>
+        <w:rPr>
+          <w:rFonts w:ascii="나눔스퀘어_ac" w:eastAsia="나눔스퀘어_ac" w:hAnsi="나눔스퀘어_ac"/>
+        </w:rPr>
+        <w:br/>
+      </w:r>
+      <w:r>
+        <w:rPr>
+          <w:rFonts w:ascii="나눔스퀘어_ac" w:eastAsia="나눔스퀘어_ac" w:hAnsi="나눔스퀘어_ac"/>
+        </w:rPr>
+        <w:br/>
         <w:t xml:space="preserve">&lt;TV </w:t>
       </w:r>
       <w:r>
@@ -1904,55 +2505,6 @@
         </w:rPr>
         <w:t>.</w:t>
       </w:r>
-      <w:r>
-        <w:rPr>
-          <w:rFonts w:ascii="나눔스퀘어_ac" w:eastAsia="나눔스퀘어_ac" w:hAnsi="나눔스퀘어_ac"/>
-          <w:noProof/>
-        </w:rPr>
-        <w:br/>
-      </w:r>
-      <w:r>
-        <w:rPr>
-          <w:rFonts w:ascii="나눔스퀘어_ac" w:eastAsia="나눔스퀘어_ac" w:hAnsi="나눔스퀘어_ac"/>
-          <w:noProof/>
-        </w:rPr>
-        <w:br/>
-      </w:r>
-      <w:r>
-        <w:rPr>
-          <w:rFonts w:ascii="나눔스퀘어_ac" w:eastAsia="나눔스퀘어_ac" w:hAnsi="나눔스퀘어_ac"/>
-          <w:noProof/>
-        </w:rPr>
-        <w:br/>
-      </w:r>
-      <w:r>
-        <w:rPr>
-          <w:rFonts w:ascii="나눔스퀘어_ac" w:eastAsia="나눔스퀘어_ac" w:hAnsi="나눔스퀘어_ac"/>
-          <w:noProof/>
-        </w:rPr>
-        <w:br/>
-      </w:r>
-      <w:r>
-        <w:rPr>
-          <w:rFonts w:ascii="나눔스퀘어_ac" w:eastAsia="나눔스퀘어_ac" w:hAnsi="나눔스퀘어_ac"/>
-          <w:noProof/>
-        </w:rPr>
-        <w:br/>
-      </w:r>
-      <w:r>
-        <w:rPr>
-          <w:rFonts w:ascii="나눔스퀘어_ac" w:eastAsia="나눔스퀘어_ac" w:hAnsi="나눔스퀘어_ac"/>
-          <w:noProof/>
-        </w:rPr>
-        <w:br/>
-      </w:r>
-      <w:r>
-        <w:rPr>
-          <w:rFonts w:ascii="나눔스퀘어_ac" w:eastAsia="나눔스퀘어_ac" w:hAnsi="나눔스퀘어_ac"/>
-          <w:noProof/>
-        </w:rPr>
-        <w:br/>
-      </w:r>
     </w:p>
     <w:p>
       <w:pPr>
@@ -1972,70 +2524,8 @@
           <w:rFonts w:ascii="나눔스퀘어_ac" w:eastAsia="나눔스퀘어_ac" w:hAnsi="나눔스퀘어_ac"/>
           <w:noProof/>
         </w:rPr>
-        <w:lastRenderedPageBreak/>
         <w:drawing>
-          <wp:anchor distT="0" distB="0" distL="114300" distR="114300" simplePos="0" relativeHeight="251660288" behindDoc="0" locked="0" layoutInCell="1" allowOverlap="1" wp14:anchorId="57A26487" wp14:editId="0DC90CFA">
-            <wp:simplePos x="0" y="0"/>
-            <wp:positionH relativeFrom="column">
-              <wp:posOffset>464687</wp:posOffset>
-            </wp:positionH>
-            <wp:positionV relativeFrom="paragraph">
-              <wp:posOffset>3350791</wp:posOffset>
-            </wp:positionV>
-            <wp:extent cx="3023235" cy="2467610"/>
-            <wp:effectExtent l="0" t="0" r="5715" b="8890"/>
-            <wp:wrapSquare wrapText="bothSides"/>
-            <wp:docPr id="6" name="그림 6" descr="테이블이(가) 표시된 사진&#10;&#10;자동 생성된 설명"/>
-            <wp:cNvGraphicFramePr>
-              <a:graphicFrameLocks xmlns:a="http://schemas.openxmlformats.org/drawingml/2006/main" noChangeAspect="1"/>
-            </wp:cNvGraphicFramePr>
-            <a:graphic xmlns:a="http://schemas.openxmlformats.org/drawingml/2006/main">
-              <a:graphicData uri="http://schemas.openxmlformats.org/drawingml/2006/picture">
-                <pic:pic xmlns:pic="http://schemas.openxmlformats.org/drawingml/2006/picture">
-                  <pic:nvPicPr>
-                    <pic:cNvPr id="6" name="그림 6" descr="테이블이(가) 표시된 사진&#10;&#10;자동 생성된 설명"/>
-                    <pic:cNvPicPr/>
-                  </pic:nvPicPr>
-                  <pic:blipFill>
-                    <a:blip r:embed="rId8" cstate="print">
-                      <a:extLst>
-                        <a:ext uri="{28A0092B-C50C-407E-A947-70E740481C1C}">
-                          <a14:useLocalDpi xmlns:a14="http://schemas.microsoft.com/office/drawing/2010/main" val="0"/>
-                        </a:ext>
-                      </a:extLst>
-                    </a:blip>
-                    <a:stretch>
-                      <a:fillRect/>
-                    </a:stretch>
-                  </pic:blipFill>
-                  <pic:spPr>
-                    <a:xfrm>
-                      <a:off x="0" y="0"/>
-                      <a:ext cx="3023235" cy="2467610"/>
-                    </a:xfrm>
-                    <a:prstGeom prst="rect">
-                      <a:avLst/>
-                    </a:prstGeom>
-                  </pic:spPr>
-                </pic:pic>
-              </a:graphicData>
-            </a:graphic>
-            <wp14:sizeRelH relativeFrom="margin">
-              <wp14:pctWidth>0</wp14:pctWidth>
-            </wp14:sizeRelH>
-            <wp14:sizeRelV relativeFrom="margin">
-              <wp14:pctHeight>0</wp14:pctHeight>
-            </wp14:sizeRelV>
-          </wp:anchor>
-        </w:drawing>
-      </w:r>
-      <w:r>
-        <w:rPr>
-          <w:rFonts w:ascii="나눔스퀘어_ac" w:eastAsia="나눔스퀘어_ac" w:hAnsi="나눔스퀘어_ac"/>
-          <w:noProof/>
-        </w:rPr>
-        <w:drawing>
-          <wp:anchor distT="0" distB="0" distL="114300" distR="114300" simplePos="0" relativeHeight="251659264" behindDoc="0" locked="0" layoutInCell="1" allowOverlap="1" wp14:anchorId="7E82F8FB" wp14:editId="2D7782E9">
+          <wp:anchor distT="0" distB="0" distL="114300" distR="114300" simplePos="0" relativeHeight="251659264" behindDoc="0" locked="0" layoutInCell="1" allowOverlap="1" wp14:anchorId="7E82F8FB" wp14:editId="7C59D8ED">
             <wp:simplePos x="0" y="0"/>
             <wp:positionH relativeFrom="column">
               <wp:posOffset>506095</wp:posOffset>
@@ -2679,6 +3169,128 @@
       <w:r>
         <w:rPr>
           <w:rFonts w:ascii="나눔스퀘어_ac" w:eastAsia="나눔스퀘어_ac" w:hAnsi="나눔스퀘어_ac"/>
+          <w:noProof/>
+        </w:rPr>
+        <w:lastRenderedPageBreak/>
+        <w:drawing>
+          <wp:anchor distT="0" distB="0" distL="114300" distR="114300" simplePos="0" relativeHeight="251660288" behindDoc="0" locked="0" layoutInCell="1" allowOverlap="1" wp14:anchorId="57A26487" wp14:editId="1E9207C0">
+            <wp:simplePos x="0" y="0"/>
+            <wp:positionH relativeFrom="column">
+              <wp:posOffset>464185</wp:posOffset>
+            </wp:positionH>
+            <wp:positionV relativeFrom="paragraph">
+              <wp:posOffset>98</wp:posOffset>
+            </wp:positionV>
+            <wp:extent cx="3023235" cy="2467610"/>
+            <wp:effectExtent l="0" t="0" r="5715" b="8890"/>
+            <wp:wrapSquare wrapText="bothSides"/>
+            <wp:docPr id="6" name="그림 6" descr="테이블이(가) 표시된 사진&#10;&#10;자동 생성된 설명"/>
+            <wp:cNvGraphicFramePr>
+              <a:graphicFrameLocks xmlns:a="http://schemas.openxmlformats.org/drawingml/2006/main" noChangeAspect="1"/>
+            </wp:cNvGraphicFramePr>
+            <a:graphic xmlns:a="http://schemas.openxmlformats.org/drawingml/2006/main">
+              <a:graphicData uri="http://schemas.openxmlformats.org/drawingml/2006/picture">
+                <pic:pic xmlns:pic="http://schemas.openxmlformats.org/drawingml/2006/picture">
+                  <pic:nvPicPr>
+                    <pic:cNvPr id="6" name="그림 6" descr="테이블이(가) 표시된 사진&#10;&#10;자동 생성된 설명"/>
+                    <pic:cNvPicPr/>
+                  </pic:nvPicPr>
+                  <pic:blipFill>
+                    <a:blip r:embed="rId10" cstate="print">
+                      <a:extLst>
+                        <a:ext uri="{28A0092B-C50C-407E-A947-70E740481C1C}">
+                          <a14:useLocalDpi xmlns:a14="http://schemas.microsoft.com/office/drawing/2010/main" val="0"/>
+                        </a:ext>
+                      </a:extLst>
+                    </a:blip>
+                    <a:stretch>
+                      <a:fillRect/>
+                    </a:stretch>
+                  </pic:blipFill>
+                  <pic:spPr>
+                    <a:xfrm>
+                      <a:off x="0" y="0"/>
+                      <a:ext cx="3023235" cy="2467610"/>
+                    </a:xfrm>
+                    <a:prstGeom prst="rect">
+                      <a:avLst/>
+                    </a:prstGeom>
+                  </pic:spPr>
+                </pic:pic>
+              </a:graphicData>
+            </a:graphic>
+            <wp14:sizeRelH relativeFrom="margin">
+              <wp14:pctWidth>0</wp14:pctWidth>
+            </wp14:sizeRelH>
+            <wp14:sizeRelV relativeFrom="margin">
+              <wp14:pctHeight>0</wp14:pctHeight>
+            </wp14:sizeRelV>
+          </wp:anchor>
+        </w:drawing>
+      </w:r>
+      <w:r>
+        <w:rPr>
+          <w:rFonts w:ascii="나눔스퀘어_ac" w:eastAsia="나눔스퀘어_ac" w:hAnsi="나눔스퀘어_ac"/>
+        </w:rPr>
+        <w:br/>
+      </w:r>
+      <w:r>
+        <w:rPr>
+          <w:rFonts w:ascii="나눔스퀘어_ac" w:eastAsia="나눔스퀘어_ac" w:hAnsi="나눔스퀘어_ac"/>
+        </w:rPr>
+        <w:br/>
+      </w:r>
+      <w:r>
+        <w:rPr>
+          <w:rFonts w:ascii="나눔스퀘어_ac" w:eastAsia="나눔스퀘어_ac" w:hAnsi="나눔스퀘어_ac"/>
+        </w:rPr>
+        <w:br/>
+      </w:r>
+      <w:r>
+        <w:rPr>
+          <w:rFonts w:ascii="나눔스퀘어_ac" w:eastAsia="나눔스퀘어_ac" w:hAnsi="나눔스퀘어_ac"/>
+        </w:rPr>
+        <w:br/>
+      </w:r>
+      <w:r>
+        <w:rPr>
+          <w:rFonts w:ascii="나눔스퀘어_ac" w:eastAsia="나눔스퀘어_ac" w:hAnsi="나눔스퀘어_ac"/>
+        </w:rPr>
+        <w:br/>
+      </w:r>
+      <w:r>
+        <w:rPr>
+          <w:rFonts w:ascii="나눔스퀘어_ac" w:eastAsia="나눔스퀘어_ac" w:hAnsi="나눔스퀘어_ac"/>
+        </w:rPr>
+        <w:br/>
+      </w:r>
+      <w:r>
+        <w:rPr>
+          <w:rFonts w:ascii="나눔스퀘어_ac" w:eastAsia="나눔스퀘어_ac" w:hAnsi="나눔스퀘어_ac"/>
+        </w:rPr>
+        <w:br/>
+      </w:r>
+      <w:r>
+        <w:rPr>
+          <w:rFonts w:ascii="나눔스퀘어_ac" w:eastAsia="나눔스퀘어_ac" w:hAnsi="나눔스퀘어_ac"/>
+        </w:rPr>
+        <w:br/>
+      </w:r>
+      <w:r>
+        <w:rPr>
+          <w:rFonts w:ascii="나눔스퀘어_ac" w:eastAsia="나눔스퀘어_ac" w:hAnsi="나눔스퀘어_ac"/>
+        </w:rPr>
+        <w:br/>
+      </w:r>
+      <w:r>
+        <w:rPr>
+          <w:rFonts w:ascii="나눔스퀘어_ac" w:eastAsia="나눔스퀘어_ac" w:hAnsi="나눔스퀘어_ac"/>
+        </w:rPr>
+        <w:br/>
+      </w:r>
+      <w:r>
+        <w:rPr>
+          <w:rFonts w:ascii="나눔스퀘어_ac" w:eastAsia="나눔스퀘어_ac" w:hAnsi="나눔스퀘어_ac"/>
         </w:rPr>
         <w:br/>
       </w:r>
@@ -3313,7 +3925,7 @@
         <w:spacing w:line="240" w:lineRule="auto"/>
         <w:ind w:leftChars="0"/>
         <w:rPr>
-          <w:rFonts w:ascii="나눔스퀘어_ac" w:eastAsia="나눔스퀘어_ac" w:hAnsi="나눔스퀘어_ac" w:hint="eastAsia"/>
+          <w:rFonts w:ascii="나눔스퀘어_ac" w:eastAsia="나눔스퀘어_ac" w:hAnsi="나눔스퀘어_ac"/>
         </w:rPr>
       </w:pPr>
       <w:r>
@@ -3372,7 +3984,6 @@
           <w:rFonts w:ascii="나눔스퀘어_ac" w:eastAsia="나눔스퀘어_ac" w:hAnsi="나눔스퀘어_ac" w:hint="eastAsia"/>
           <w:noProof/>
         </w:rPr>
-        <w:lastRenderedPageBreak/>
         <w:t xml:space="preserve">해당 </w:t>
       </w:r>
       <w:r>
@@ -3445,7 +4056,7 @@
                     <pic:cNvPicPr/>
                   </pic:nvPicPr>
                   <pic:blipFill>
-                    <a:blip r:embed="rId10">
+                    <a:blip r:embed="rId11">
                       <a:extLst>
                         <a:ext uri="{28A0092B-C50C-407E-A947-70E740481C1C}">
                           <a14:useLocalDpi xmlns:a14="http://schemas.microsoft.com/office/drawing/2010/main" val="0"/>
@@ -3567,19 +4178,30 @@
         <w:rPr>
           <w:rFonts w:ascii="나눔스퀘어_ac" w:eastAsia="나눔스퀘어_ac" w:hAnsi="나눔스퀘어_ac"/>
         </w:rPr>
-        <w:br/>
-      </w:r>
-      <w:r>
-        <w:rPr>
-          <w:rFonts w:ascii="나눔스퀘어_ac" w:eastAsia="나눔스퀘어_ac" w:hAnsi="나눔스퀘어_ac" w:hint="eastAsia"/>
+        <w:lastRenderedPageBreak/>
+        <w:br/>
+      </w:r>
+      <w:r>
+        <w:rPr>
+          <w:rFonts w:ascii="나눔스퀘어_ac" w:eastAsia="나눔스퀘어_ac" w:hAnsi="나눔스퀘어_ac" w:hint="eastAsia"/>
+          <w:b/>
+          <w:bCs/>
         </w:rPr>
         <w:t>A</w:t>
       </w:r>
       <w:r>
         <w:rPr>
           <w:rFonts w:ascii="나눔스퀘어_ac" w:eastAsia="나눔스퀘어_ac" w:hAnsi="나눔스퀘어_ac"/>
-        </w:rPr>
-        <w:t xml:space="preserve">utoRefreshTime : </w:t>
+          <w:b/>
+          <w:bCs/>
+        </w:rPr>
+        <w:t>utoRefreshTime</w:t>
+      </w:r>
+      <w:r>
+        <w:rPr>
+          <w:rFonts w:ascii="나눔스퀘어_ac" w:eastAsia="나눔스퀘어_ac" w:hAnsi="나눔스퀘어_ac"/>
+        </w:rPr>
+        <w:t xml:space="preserve"> : </w:t>
       </w:r>
       <w:r>
         <w:rPr>
@@ -3610,7 +4232,36 @@
           <w:rFonts w:ascii="나눔스퀘어_ac" w:eastAsia="나눔스퀘어_ac" w:hAnsi="나눔스퀘어_ac"/>
         </w:rPr>
         <w:br/>
-        <w:t xml:space="preserve">TvDataPath : TV </w:t>
+      </w:r>
+      <w:r>
+        <w:rPr>
+          <w:rFonts w:ascii="나눔스퀘어_ac" w:eastAsia="나눔스퀘어_ac" w:hAnsi="나눔스퀘어_ac"/>
+          <w:b/>
+          <w:bCs/>
+        </w:rPr>
+        <w:t>TvData</w:t>
+      </w:r>
+      <w:r>
+        <w:rPr>
+          <w:rFonts w:ascii="나눔스퀘어_ac" w:eastAsia="나눔스퀘어_ac" w:hAnsi="나눔스퀘어_ac"/>
+          <w:b/>
+          <w:bCs/>
+        </w:rPr>
+        <w:t xml:space="preserve"> </w:t>
+      </w:r>
+      <w:r>
+        <w:rPr>
+          <w:rFonts w:ascii="나눔스퀘어_ac" w:eastAsia="나눔스퀘어_ac" w:hAnsi="나눔스퀘어_ac"/>
+          <w:b/>
+          <w:bCs/>
+        </w:rPr>
+        <w:t>Path</w:t>
+      </w:r>
+      <w:r>
+        <w:rPr>
+          <w:rFonts w:ascii="나눔스퀘어_ac" w:eastAsia="나눔스퀘어_ac" w:hAnsi="나눔스퀘어_ac"/>
+        </w:rPr>
+        <w:t xml:space="preserve"> : TV </w:t>
       </w:r>
       <w:r>
         <w:rPr>
@@ -3623,7 +4274,34 @@
           <w:rFonts w:ascii="나눔스퀘어_ac" w:eastAsia="나눔스퀘어_ac" w:hAnsi="나눔스퀘어_ac"/>
         </w:rPr>
         <w:br/>
-        <w:t xml:space="preserve">GroupPreset Path : TV </w:t>
+      </w:r>
+      <w:r>
+        <w:rPr>
+          <w:rFonts w:ascii="나눔스퀘어_ac" w:eastAsia="나눔스퀘어_ac" w:hAnsi="나눔스퀘어_ac"/>
+          <w:b/>
+          <w:bCs/>
+        </w:rPr>
+        <w:t>GroupPreset</w:t>
+      </w:r>
+      <w:r>
+        <w:rPr>
+          <w:rFonts w:ascii="나눔스퀘어_ac" w:eastAsia="나눔스퀘어_ac" w:hAnsi="나눔스퀘어_ac"/>
+        </w:rPr>
+        <w:t xml:space="preserve"> </w:t>
+      </w:r>
+      <w:r>
+        <w:rPr>
+          <w:rFonts w:ascii="나눔스퀘어_ac" w:eastAsia="나눔스퀘어_ac" w:hAnsi="나눔스퀘어_ac"/>
+          <w:b/>
+          <w:bCs/>
+        </w:rPr>
+        <w:t>Path</w:t>
+      </w:r>
+      <w:r>
+        <w:rPr>
+          <w:rFonts w:ascii="나눔스퀘어_ac" w:eastAsia="나눔스퀘어_ac" w:hAnsi="나눔스퀘어_ac"/>
+        </w:rPr>
+        <w:t xml:space="preserve"> : TV </w:t>
       </w:r>
       <w:r>
         <w:rPr>
@@ -3636,7 +4314,34 @@
           <w:rFonts w:ascii="나눔스퀘어_ac" w:eastAsia="나눔스퀘어_ac" w:hAnsi="나눔스퀘어_ac"/>
         </w:rPr>
         <w:br/>
-        <w:t xml:space="preserve">MasterSetting Path : </w:t>
+      </w:r>
+      <w:r>
+        <w:rPr>
+          <w:rFonts w:ascii="나눔스퀘어_ac" w:eastAsia="나눔스퀘어_ac" w:hAnsi="나눔스퀘어_ac"/>
+          <w:b/>
+          <w:bCs/>
+        </w:rPr>
+        <w:t>MasterSetting</w:t>
+      </w:r>
+      <w:r>
+        <w:rPr>
+          <w:rFonts w:ascii="나눔스퀘어_ac" w:eastAsia="나눔스퀘어_ac" w:hAnsi="나눔스퀘어_ac"/>
+        </w:rPr>
+        <w:t xml:space="preserve"> </w:t>
+      </w:r>
+      <w:r>
+        <w:rPr>
+          <w:rFonts w:ascii="나눔스퀘어_ac" w:eastAsia="나눔스퀘어_ac" w:hAnsi="나눔스퀘어_ac"/>
+          <w:b/>
+          <w:bCs/>
+        </w:rPr>
+        <w:t>Path</w:t>
+      </w:r>
+      <w:r>
+        <w:rPr>
+          <w:rFonts w:ascii="나눔스퀘어_ac" w:eastAsia="나눔스퀘어_ac" w:hAnsi="나눔스퀘어_ac"/>
+        </w:rPr>
+        <w:t xml:space="preserve"> : </w:t>
       </w:r>
       <w:r>
         <w:rPr>
@@ -3659,14 +4364,24 @@
       <w:r>
         <w:rPr>
           <w:rFonts w:ascii="나눔스퀘어_ac" w:eastAsia="나눔스퀘어_ac" w:hAnsi="나눔스퀘어_ac" w:hint="eastAsia"/>
+          <w:b/>
+          <w:bCs/>
         </w:rPr>
         <w:t>W</w:t>
       </w:r>
       <w:r>
         <w:rPr>
           <w:rFonts w:ascii="나눔스퀘어_ac" w:eastAsia="나눔스퀘어_ac" w:hAnsi="나눔스퀘어_ac"/>
-        </w:rPr>
-        <w:t xml:space="preserve">rite Tmp Data : </w:t>
+          <w:b/>
+          <w:bCs/>
+        </w:rPr>
+        <w:t>rite Tmp Data</w:t>
+      </w:r>
+      <w:r>
+        <w:rPr>
+          <w:rFonts w:ascii="나눔스퀘어_ac" w:eastAsia="나눔스퀘어_ac" w:hAnsi="나눔스퀘어_ac"/>
+        </w:rPr>
+        <w:t xml:space="preserve"> : </w:t>
       </w:r>
       <w:r>
         <w:rPr>
@@ -3721,6 +4436,13 @@
           <w:rFonts w:ascii="나눔스퀘어_ac" w:eastAsia="나눔스퀘어_ac" w:hAnsi="나눔스퀘어_ac"/>
         </w:rPr>
         <w:br/>
+      </w:r>
+      <w:r>
+        <w:rPr>
+          <w:rFonts w:ascii="나눔스퀘어_ac" w:eastAsia="나눔스퀘어_ac" w:hAnsi="나눔스퀘어_ac"/>
+          <w:b/>
+          <w:bCs/>
+        </w:rPr>
         <w:t>Read TV List</w:t>
       </w:r>
       <w:r>
@@ -3746,6 +4468,13 @@
           <w:rFonts w:ascii="나눔스퀘어_ac" w:eastAsia="나눔스퀘어_ac" w:hAnsi="나눔스퀘어_ac"/>
         </w:rPr>
         <w:br/>
+      </w:r>
+      <w:r>
+        <w:rPr>
+          <w:rFonts w:ascii="나눔스퀘어_ac" w:eastAsia="나눔스퀘어_ac" w:hAnsi="나눔스퀘어_ac"/>
+          <w:b/>
+          <w:bCs/>
+        </w:rPr>
         <w:t>Read Preset List</w:t>
       </w:r>
       <w:r>
@@ -3771,6 +4500,13 @@
           <w:rFonts w:ascii="나눔스퀘어_ac" w:eastAsia="나눔스퀘어_ac" w:hAnsi="나눔스퀘어_ac"/>
         </w:rPr>
         <w:br/>
+      </w:r>
+      <w:r>
+        <w:rPr>
+          <w:rFonts w:ascii="나눔스퀘어_ac" w:eastAsia="나눔스퀘어_ac" w:hAnsi="나눔스퀘어_ac"/>
+          <w:b/>
+          <w:bCs/>
+        </w:rPr>
         <w:t>Read Master Setting</w:t>
       </w:r>
       <w:r>
@@ -3862,6 +4598,280 @@
           <w:rFonts w:ascii="나눔스퀘어_ac" w:eastAsia="나눔스퀘어_ac" w:hAnsi="나눔스퀘어_ac"/>
         </w:rPr>
         <w:t>.</w:t>
+      </w:r>
+    </w:p>
+    <w:p>
+      <w:pPr>
+        <w:spacing w:line="240" w:lineRule="auto"/>
+        <w:ind w:left="440"/>
+        <w:rPr>
+          <w:rFonts w:ascii="나눔스퀘어_ac" w:eastAsia="나눔스퀘어_ac" w:hAnsi="나눔스퀘어_ac"/>
+        </w:rPr>
+      </w:pPr>
+    </w:p>
+    <w:p>
+      <w:pPr>
+        <w:spacing w:line="240" w:lineRule="auto"/>
+        <w:ind w:left="440"/>
+        <w:rPr>
+          <w:rFonts w:ascii="나눔스퀘어_ac" w:eastAsia="나눔스퀘어_ac" w:hAnsi="나눔스퀘어_ac"/>
+        </w:rPr>
+      </w:pPr>
+    </w:p>
+    <w:p>
+      <w:pPr>
+        <w:spacing w:line="240" w:lineRule="auto"/>
+        <w:ind w:left="440"/>
+        <w:rPr>
+          <w:rFonts w:ascii="나눔스퀘어_ac" w:eastAsia="나눔스퀘어_ac" w:hAnsi="나눔스퀘어_ac"/>
+        </w:rPr>
+      </w:pPr>
+    </w:p>
+    <w:p>
+      <w:pPr>
+        <w:spacing w:line="240" w:lineRule="auto"/>
+        <w:ind w:left="440"/>
+        <w:rPr>
+          <w:rFonts w:ascii="나눔스퀘어_ac" w:eastAsia="나눔스퀘어_ac" w:hAnsi="나눔스퀘어_ac"/>
+        </w:rPr>
+      </w:pPr>
+    </w:p>
+    <w:p>
+      <w:pPr>
+        <w:spacing w:line="240" w:lineRule="auto"/>
+        <w:ind w:left="440"/>
+        <w:rPr>
+          <w:rFonts w:ascii="나눔스퀘어_ac" w:eastAsia="나눔스퀘어_ac" w:hAnsi="나눔스퀘어_ac"/>
+        </w:rPr>
+      </w:pPr>
+    </w:p>
+    <w:p>
+      <w:pPr>
+        <w:spacing w:line="240" w:lineRule="auto"/>
+        <w:ind w:left="440"/>
+        <w:rPr>
+          <w:rFonts w:ascii="나눔스퀘어_ac" w:eastAsia="나눔스퀘어_ac" w:hAnsi="나눔스퀘어_ac"/>
+        </w:rPr>
+      </w:pPr>
+    </w:p>
+    <w:p>
+      <w:pPr>
+        <w:spacing w:line="240" w:lineRule="auto"/>
+        <w:ind w:left="440"/>
+        <w:rPr>
+          <w:rFonts w:ascii="나눔스퀘어_ac" w:eastAsia="나눔스퀘어_ac" w:hAnsi="나눔스퀘어_ac"/>
+        </w:rPr>
+      </w:pPr>
+    </w:p>
+    <w:p>
+      <w:pPr>
+        <w:spacing w:line="240" w:lineRule="auto"/>
+        <w:ind w:left="440"/>
+        <w:rPr>
+          <w:rFonts w:ascii="나눔스퀘어_ac" w:eastAsia="나눔스퀘어_ac" w:hAnsi="나눔스퀘어_ac"/>
+        </w:rPr>
+      </w:pPr>
+    </w:p>
+    <w:p>
+      <w:pPr>
+        <w:spacing w:line="240" w:lineRule="auto"/>
+        <w:ind w:left="440"/>
+        <w:rPr>
+          <w:rFonts w:ascii="나눔스퀘어_ac" w:eastAsia="나눔스퀘어_ac" w:hAnsi="나눔스퀘어_ac"/>
+        </w:rPr>
+      </w:pPr>
+    </w:p>
+    <w:p>
+      <w:pPr>
+        <w:spacing w:line="240" w:lineRule="auto"/>
+        <w:ind w:left="440"/>
+        <w:rPr>
+          <w:rFonts w:ascii="나눔스퀘어_ac" w:eastAsia="나눔스퀘어_ac" w:hAnsi="나눔스퀘어_ac"/>
+        </w:rPr>
+      </w:pPr>
+    </w:p>
+    <w:p>
+      <w:pPr>
+        <w:spacing w:line="240" w:lineRule="auto"/>
+        <w:rPr>
+          <w:rFonts w:ascii="나눔스퀘어_ac" w:eastAsia="나눔스퀘어_ac" w:hAnsi="나눔스퀘어_ac"/>
+        </w:rPr>
+      </w:pPr>
+      <w:r>
+        <w:rPr>
+          <w:rFonts w:ascii="나눔스퀘어_ac" w:eastAsia="나눔스퀘어_ac" w:hAnsi="나눔스퀘어_ac" w:hint="eastAsia"/>
+        </w:rPr>
+        <w:t>참고사항</w:t>
+      </w:r>
+    </w:p>
+    <w:p>
+      <w:pPr>
+        <w:pStyle w:val="a3"/>
+        <w:numPr>
+          <w:ilvl w:val="0"/>
+          <w:numId w:val="2"/>
+        </w:numPr>
+        <w:spacing w:line="240" w:lineRule="auto"/>
+        <w:ind w:leftChars="0"/>
+        <w:rPr>
+          <w:rFonts w:ascii="나눔스퀘어_ac" w:eastAsia="나눔스퀘어_ac" w:hAnsi="나눔스퀘어_ac" w:hint="eastAsia"/>
+        </w:rPr>
+      </w:pPr>
+      <w:r>
+        <w:rPr>
+          <w:rFonts w:ascii="나눔스퀘어_ac" w:eastAsia="나눔스퀘어_ac" w:hAnsi="나눔스퀘어_ac" w:hint="eastAsia"/>
+        </w:rPr>
+        <w:t xml:space="preserve">해당 프로그램에는 </w:t>
+      </w:r>
+      <w:r>
+        <w:rPr>
+          <w:rFonts w:ascii="나눔스퀘어_ac" w:eastAsia="나눔스퀘어_ac" w:hAnsi="나눔스퀘어_ac"/>
+        </w:rPr>
+        <w:t>TimeOut</w:t>
+      </w:r>
+      <w:r>
+        <w:rPr>
+          <w:rFonts w:ascii="나눔스퀘어_ac" w:eastAsia="나눔스퀘어_ac" w:hAnsi="나눔스퀘어_ac" w:hint="eastAsia"/>
+        </w:rPr>
+        <w:t>이 존재합니다</w:t>
+      </w:r>
+      <w:r>
+        <w:rPr>
+          <w:rFonts w:ascii="나눔스퀘어_ac" w:eastAsia="나눔스퀘어_ac" w:hAnsi="나눔스퀘어_ac"/>
+        </w:rPr>
+        <w:t xml:space="preserve">. </w:t>
+      </w:r>
+      <w:r>
+        <w:rPr>
+          <w:rFonts w:ascii="나눔스퀘어_ac" w:eastAsia="나눔스퀘어_ac" w:hAnsi="나눔스퀘어_ac" w:hint="eastAsia"/>
+        </w:rPr>
+        <w:t xml:space="preserve">하나 이상의 </w:t>
+      </w:r>
+      <w:r>
+        <w:rPr>
+          <w:rFonts w:ascii="나눔스퀘어_ac" w:eastAsia="나눔스퀘어_ac" w:hAnsi="나눔스퀘어_ac"/>
+        </w:rPr>
+        <w:t>TV</w:t>
+      </w:r>
+      <w:r>
+        <w:rPr>
+          <w:rFonts w:ascii="나눔스퀘어_ac" w:eastAsia="나눔스퀘어_ac" w:hAnsi="나눔스퀘어_ac" w:hint="eastAsia"/>
+        </w:rPr>
+        <w:t>에 대해 명령을 실행하였을 때,</w:t>
+      </w:r>
+      <w:r>
+        <w:rPr>
+          <w:rFonts w:ascii="나눔스퀘어_ac" w:eastAsia="나눔스퀘어_ac" w:hAnsi="나눔스퀘어_ac"/>
+        </w:rPr>
+        <w:t xml:space="preserve"> </w:t>
+      </w:r>
+      <w:r>
+        <w:rPr>
+          <w:rFonts w:ascii="나눔스퀘어_ac" w:eastAsia="나눔스퀘어_ac" w:hAnsi="나눔스퀘어_ac" w:hint="eastAsia"/>
+        </w:rPr>
+        <w:t>T</w:t>
+      </w:r>
+      <w:r>
+        <w:rPr>
+          <w:rFonts w:ascii="나눔스퀘어_ac" w:eastAsia="나눔스퀘어_ac" w:hAnsi="나눔스퀘어_ac"/>
+        </w:rPr>
+        <w:t>V</w:t>
+      </w:r>
+      <w:r>
+        <w:rPr>
+          <w:rFonts w:ascii="나눔스퀘어_ac" w:eastAsia="나눔스퀘어_ac" w:hAnsi="나눔스퀘어_ac" w:hint="eastAsia"/>
+        </w:rPr>
+        <w:t>와의 통신에 걸리는 시간이 미리 설정한 시간보다 길다면 오류가 발생한 것으로 간주합니다</w:t>
+      </w:r>
+      <w:r>
+        <w:rPr>
+          <w:rFonts w:ascii="나눔스퀘어_ac" w:eastAsia="나눔스퀘어_ac" w:hAnsi="나눔스퀘어_ac"/>
+        </w:rPr>
+        <w:t xml:space="preserve">. TimeOut </w:t>
+      </w:r>
+      <w:r>
+        <w:rPr>
+          <w:rFonts w:ascii="나눔스퀘어_ac" w:eastAsia="나눔스퀘어_ac" w:hAnsi="나눔스퀘어_ac" w:hint="eastAsia"/>
+        </w:rPr>
+        <w:t xml:space="preserve">시간은 </w:t>
+      </w:r>
+      <w:r>
+        <w:rPr>
+          <w:rFonts w:ascii="나눔스퀘어_ac" w:eastAsia="나눔스퀘어_ac" w:hAnsi="나눔스퀘어_ac"/>
+        </w:rPr>
+        <w:t>13</w:t>
+      </w:r>
+      <w:r>
+        <w:rPr>
+          <w:rFonts w:ascii="나눔스퀘어_ac" w:eastAsia="나눔스퀘어_ac" w:hAnsi="나눔스퀘어_ac" w:hint="eastAsia"/>
+        </w:rPr>
+        <w:t>초로 설정되어 있습니다</w:t>
+      </w:r>
+      <w:r>
+        <w:rPr>
+          <w:rFonts w:ascii="나눔스퀘어_ac" w:eastAsia="나눔스퀘어_ac" w:hAnsi="나눔스퀘어_ac"/>
+        </w:rPr>
+        <w:t>.</w:t>
+      </w:r>
+      <w:r>
+        <w:rPr>
+          <w:rFonts w:ascii="나눔스퀘어_ac" w:eastAsia="나눔스퀘어_ac" w:hAnsi="나눔스퀘어_ac"/>
+        </w:rPr>
+        <w:br/>
+      </w:r>
+      <w:r>
+        <w:rPr>
+          <w:rFonts w:ascii="나눔스퀘어_ac" w:eastAsia="나눔스퀘어_ac" w:hAnsi="나눔스퀘어_ac" w:hint="eastAsia"/>
+        </w:rPr>
+        <w:t xml:space="preserve">만일 </w:t>
+      </w:r>
+      <w:r>
+        <w:rPr>
+          <w:rFonts w:ascii="나눔스퀘어_ac" w:eastAsia="나눔스퀘어_ac" w:hAnsi="나눔스퀘어_ac"/>
+        </w:rPr>
+        <w:t>TimeOut</w:t>
+      </w:r>
+      <w:r>
+        <w:rPr>
+          <w:rFonts w:ascii="나눔스퀘어_ac" w:eastAsia="나눔스퀘어_ac" w:hAnsi="나눔스퀘어_ac" w:hint="eastAsia"/>
+        </w:rPr>
+        <w:t xml:space="preserve"> 에러가 발생한다면 콘솔창에 아래와 같은 에러가 발생하니,</w:t>
+      </w:r>
+      <w:r>
+        <w:rPr>
+          <w:rFonts w:ascii="나눔스퀘어_ac" w:eastAsia="나눔스퀘어_ac" w:hAnsi="나눔스퀘어_ac"/>
+        </w:rPr>
+        <w:t xml:space="preserve"> </w:t>
+      </w:r>
+      <w:r>
+        <w:rPr>
+          <w:rFonts w:ascii="나눔스퀘어_ac" w:eastAsia="나눔스퀘어_ac" w:hAnsi="나눔스퀘어_ac" w:hint="eastAsia"/>
+        </w:rPr>
+        <w:t>확인 후 다시 시도하십시오</w:t>
+      </w:r>
+      <w:r>
+        <w:rPr>
+          <w:rFonts w:ascii="나눔스퀘어_ac" w:eastAsia="나눔스퀘어_ac" w:hAnsi="나눔스퀘어_ac"/>
+        </w:rPr>
+        <w:t>.</w:t>
+      </w:r>
+      <w:r>
+        <w:rPr>
+          <w:rFonts w:ascii="나눔스퀘어_ac" w:eastAsia="나눔스퀘어_ac" w:hAnsi="나눔스퀘어_ac"/>
+        </w:rPr>
+        <w:br/>
+      </w:r>
+      <w:r>
+        <w:rPr>
+          <w:rFonts w:ascii="나눔스퀘어_ac" w:eastAsia="나눔스퀘어_ac" w:hAnsi="나눔스퀘어_ac"/>
+        </w:rPr>
+        <w:t>Time Out Error getting device status. Device:</w:t>
+      </w:r>
+      <w:r>
+        <w:rPr>
+          <w:rFonts w:ascii="나눔스퀘어_ac" w:eastAsia="나눔스퀘어_ac" w:hAnsi="나눔스퀘어_ac"/>
+        </w:rPr>
+        <w:t xml:space="preserve"> …</w:t>
       </w:r>
     </w:p>
     <w:sectPr>
@@ -3877,6 +4887,95 @@
 <file path=word/numbering.xml><?xml version="1.0" encoding="utf-8"?>
 <w:numbering xmlns:wpc="http://schemas.microsoft.com/office/word/2010/wordprocessingCanvas" xmlns:cx="http://schemas.microsoft.com/office/drawing/2014/chartex" xmlns:cx1="http://schemas.microsoft.com/office/drawing/2015/9/8/chartex" xmlns:cx2="http://schemas.microsoft.com/office/drawing/2015/10/21/chartex" xmlns:cx3="http://schemas.microsoft.com/office/drawing/2016/5/9/chartex" xmlns:cx4="http://schemas.microsoft.com/office/drawing/2016/5/10/chartex" xmlns:cx5="http://schemas.microsoft.com/office/drawing/2016/5/11/chartex" xmlns:cx6="http://schemas.microsoft.com/office/drawing/2016/5/12/chartex" xmlns:cx7="http://schemas.microsoft.com/office/drawing/2016/5/13/chartex" xmlns:cx8="http://schemas.microsoft.com/office/drawing/2016/5/14/chartex" xmlns:mc="http://schemas.openxmlformats.org/markup-compatibility/2006" xmlns:aink="http://schemas.microsoft.com/office/drawing/2016/ink" xmlns:am3d="http://schemas.microsoft.com/office/drawing/2017/model3d" xmlns:o="urn:schemas-microsoft-com:office:office" xmlns:oel="http://schemas.microsoft.com/office/2019/extlst" xmlns:r="http://schemas.openxmlformats.org/officeDocument/2006/relationships" xmlns:m="http://schemas.openxmlformats.org/officeDocument/2006/math" xmlns:v="urn:schemas-microsoft-com:vml" xmlns:wp14="http://schemas.microsoft.com/office/word/2010/wordprocessingDrawing" xmlns:wp="http://schemas.openxmlformats.org/drawingml/2006/wordprocessingDrawing" xmlns:w10="urn:schemas-microsoft-com:office:word" xmlns:w="http://schemas.openxmlformats.org/wordprocessingml/2006/main" xmlns:w14="http://schemas.microsoft.com/office/word/2010/wordml" xmlns:w15="http://schemas.microsoft.com/office/word/2012/wordml" xmlns:w16cex="http://schemas.microsoft.com/office/word/2018/wordml/cex" xmlns:w16cid="http://schemas.microsoft.com/office/word/2016/wordml/cid" xmlns:w16="http://schemas.microsoft.com/office/word/2018/wordml" xmlns:w16sdtdh="http://schemas.microsoft.com/office/word/2020/wordml/sdtdatahash" xmlns:w16se="http://schemas.microsoft.com/office/word/2015/wordml/symex" xmlns:wpg="http://schemas.microsoft.com/office/word/2010/wordprocessingGroup" xmlns:wpi="http://schemas.microsoft.com/office/word/2010/wordprocessingInk" xmlns:wne="http://schemas.microsoft.com/office/word/2006/wordml" xmlns:wps="http://schemas.microsoft.com/office/word/2010/wordprocessingShape" mc:Ignorable="w14 w15 w16se w16cid w16 w16cex w16sdtdh wp14">
   <w:abstractNum w:abstractNumId="0" w15:restartNumberingAfterBreak="0">
+    <w:nsid w:val="23B62520"/>
+    <w:multiLevelType w:val="hybridMultilevel"/>
+    <w:tmpl w:val="25B4BD30"/>
+    <w:lvl w:ilvl="0" w:tplc="CCD0F9F0">
+      <w:start w:val="1"/>
+      <w:numFmt w:val="decimal"/>
+      <w:lvlText w:val="%1."/>
+      <w:lvlJc w:val="left"/>
+      <w:pPr>
+        <w:ind w:left="800" w:hanging="360"/>
+      </w:pPr>
+      <w:rPr>
+        <w:rFonts w:hint="default"/>
+      </w:rPr>
+    </w:lvl>
+    <w:lvl w:ilvl="1" w:tplc="04090019" w:tentative="1">
+      <w:start w:val="1"/>
+      <w:numFmt w:val="upperLetter"/>
+      <w:lvlText w:val="%2."/>
+      <w:lvlJc w:val="left"/>
+      <w:pPr>
+        <w:ind w:left="1320" w:hanging="440"/>
+      </w:pPr>
+    </w:lvl>
+    <w:lvl w:ilvl="2" w:tplc="0409001B" w:tentative="1">
+      <w:start w:val="1"/>
+      <w:numFmt w:val="lowerRoman"/>
+      <w:lvlText w:val="%3."/>
+      <w:lvlJc w:val="right"/>
+      <w:pPr>
+        <w:ind w:left="1760" w:hanging="440"/>
+      </w:pPr>
+    </w:lvl>
+    <w:lvl w:ilvl="3" w:tplc="0409000F" w:tentative="1">
+      <w:start w:val="1"/>
+      <w:numFmt w:val="decimal"/>
+      <w:lvlText w:val="%4."/>
+      <w:lvlJc w:val="left"/>
+      <w:pPr>
+        <w:ind w:left="2200" w:hanging="440"/>
+      </w:pPr>
+    </w:lvl>
+    <w:lvl w:ilvl="4" w:tplc="04090019" w:tentative="1">
+      <w:start w:val="1"/>
+      <w:numFmt w:val="upperLetter"/>
+      <w:lvlText w:val="%5."/>
+      <w:lvlJc w:val="left"/>
+      <w:pPr>
+        <w:ind w:left="2640" w:hanging="440"/>
+      </w:pPr>
+    </w:lvl>
+    <w:lvl w:ilvl="5" w:tplc="0409001B" w:tentative="1">
+      <w:start w:val="1"/>
+      <w:numFmt w:val="lowerRoman"/>
+      <w:lvlText w:val="%6."/>
+      <w:lvlJc w:val="right"/>
+      <w:pPr>
+        <w:ind w:left="3080" w:hanging="440"/>
+      </w:pPr>
+    </w:lvl>
+    <w:lvl w:ilvl="6" w:tplc="0409000F" w:tentative="1">
+      <w:start w:val="1"/>
+      <w:numFmt w:val="decimal"/>
+      <w:lvlText w:val="%7."/>
+      <w:lvlJc w:val="left"/>
+      <w:pPr>
+        <w:ind w:left="3520" w:hanging="440"/>
+      </w:pPr>
+    </w:lvl>
+    <w:lvl w:ilvl="7" w:tplc="04090019" w:tentative="1">
+      <w:start w:val="1"/>
+      <w:numFmt w:val="upperLetter"/>
+      <w:lvlText w:val="%8."/>
+      <w:lvlJc w:val="left"/>
+      <w:pPr>
+        <w:ind w:left="3960" w:hanging="440"/>
+      </w:pPr>
+    </w:lvl>
+    <w:lvl w:ilvl="8" w:tplc="0409001B" w:tentative="1">
+      <w:start w:val="1"/>
+      <w:numFmt w:val="lowerRoman"/>
+      <w:lvlText w:val="%9."/>
+      <w:lvlJc w:val="right"/>
+      <w:pPr>
+        <w:ind w:left="4400" w:hanging="440"/>
+      </w:pPr>
+    </w:lvl>
+  </w:abstractNum>
+  <w:abstractNum w:abstractNumId="1" w15:restartNumberingAfterBreak="0">
     <w:nsid w:val="747E5045"/>
     <w:multiLevelType w:val="hybridMultilevel"/>
     <w:tmpl w:val="A11A04EA"/>
@@ -3966,6 +5065,9 @@
     </w:lvl>
   </w:abstractNum>
   <w:num w:numId="1" w16cid:durableId="1658725875">
+    <w:abstractNumId w:val="1"/>
+  </w:num>
+  <w:num w:numId="2" w16cid:durableId="1679502064">
     <w:abstractNumId w:val="0"/>
   </w:num>
 </w:numbering>

</xml_diff>